<commit_message>
Update Sign In SIPINTAS
</commit_message>
<xml_diff>
--- a/tesis/template_NATesis.docx
+++ b/tesis/template_NATesis.docx
@@ -216,7 +216,7 @@
               <w:rPr>
                 <w:lang w:val="en-US"/>
               </w:rPr>
-              <w:t>NamaPembimbing</w:t>
+              <w:t>Pembimbing</w:t>
             </w:r>
             <w:proofErr w:type="spellEnd"/>
             <w:r>
@@ -1050,23 +1050,7 @@
           <w:b/>
           <w:bCs/>
         </w:rPr>
-        <w:t xml:space="preserve">Tim </w:t>
-      </w:r>
-      <w:proofErr w:type="spellStart"/>
-      <w:r>
-        <w:rPr>
-          <w:b/>
-          <w:bCs/>
-        </w:rPr>
-        <w:t>Penguji</w:t>
-      </w:r>
-      <w:proofErr w:type="spellEnd"/>
-      <w:r>
-        <w:rPr>
-          <w:b/>
-          <w:bCs/>
-        </w:rPr>
-        <w:t>:</w:t>
+        <w:t>Tim Penguji:</w:t>
       </w:r>
     </w:p>
     <w:tbl>
@@ -1142,7 +1126,21 @@
                 <w:bCs/>
                 <w:lang w:val="id-ID" w:eastAsia="x-none"/>
               </w:rPr>
-              <w:t>{NamaPenguji1}</w:t>
+              <w:t>{Nama</w:t>
+            </w:r>
+            <w:r>
+              <w:rPr>
+                <w:bCs/>
+                <w:lang w:val="id-ID" w:eastAsia="x-none"/>
+              </w:rPr>
+              <w:t>KetuaSidang</w:t>
+            </w:r>
+            <w:r>
+              <w:rPr>
+                <w:bCs/>
+                <w:lang w:val="id-ID" w:eastAsia="x-none"/>
+              </w:rPr>
+              <w:t>}</w:t>
             </w:r>
           </w:p>
         </w:tc>
@@ -1237,7 +1235,21 @@
                 <w:bCs/>
                 <w:lang w:val="id-ID" w:eastAsia="x-none"/>
               </w:rPr>
-              <w:t>{NamaPenguji2}</w:t>
+              <w:t>{NamaPenguji</w:t>
+            </w:r>
+            <w:r>
+              <w:rPr>
+                <w:bCs/>
+                <w:lang w:val="id-ID" w:eastAsia="x-none"/>
+              </w:rPr>
+              <w:t>1</w:t>
+            </w:r>
+            <w:r>
+              <w:rPr>
+                <w:bCs/>
+                <w:lang w:val="id-ID" w:eastAsia="x-none"/>
+              </w:rPr>
+              <w:t>}</w:t>
             </w:r>
           </w:p>
         </w:tc>
@@ -1326,7 +1338,21 @@
                 <w:bCs/>
                 <w:lang w:val="id-ID" w:eastAsia="x-none"/>
               </w:rPr>
-              <w:t>{NamaPembimbing}</w:t>
+              <w:t>{Nama</w:t>
+            </w:r>
+            <w:r>
+              <w:rPr>
+                <w:bCs/>
+                <w:lang w:val="id-ID" w:eastAsia="x-none"/>
+              </w:rPr>
+              <w:t>Penguji2</w:t>
+            </w:r>
+            <w:r>
+              <w:rPr>
+                <w:bCs/>
+                <w:lang w:val="id-ID" w:eastAsia="x-none"/>
+              </w:rPr>
+              <w:t>}</w:t>
             </w:r>
           </w:p>
         </w:tc>

</xml_diff>